<commit_message>
Término das correções na contextualização.
</commit_message>
<xml_diff>
--- a/docs/escopo/escopo-vrs3.0.docx
+++ b/docs/escopo/escopo-vrs3.0.docx
@@ -81,62 +81,41 @@
       </w:r>
     </w:p>
     <w:p>
-      <w:proofErr w:type="spellStart"/>
-      <w:r>
-        <w:t>EconoMundi</w:t>
-      </w:r>
-      <w:proofErr w:type="spellEnd"/>
-      <w:r>
-        <w:t xml:space="preserve"> é um portal de notícias integrado com o objetivo de exibir o que há de mais importante no contexto econômico do Brasil e do mundo. Leitores leigos no assunto poderão aprender lendo as matérias que estarão disponíveis, com auxílio de um dicionário que explicará todos os termos técnicos, poderá também criar um perfil de investidor e descobrir qual investimento se adequa a sua personalidade. Para os usuários que já t</w:t>
-      </w:r>
-      <w:r>
-        <w:t>ê</w:t>
-      </w:r>
-      <w:r>
-        <w:t xml:space="preserve">m uma certa familiaridade, </w:t>
-      </w:r>
-      <w:proofErr w:type="spellStart"/>
-      <w:r>
-        <w:t>EconoMundi</w:t>
-      </w:r>
-      <w:proofErr w:type="spellEnd"/>
-      <w:r>
-        <w:t xml:space="preserve"> também possibilitará que esse possa simular investimentos.</w:t>
-      </w:r>
-    </w:p>
-    <w:p>
-      <w:r>
-        <w:t xml:space="preserve">Dessa forma, o portal de notícias ajudará tantos os usuários que estão iniciando sua jornada </w:t>
-      </w:r>
-      <w:r>
-        <w:t>no aprendizado financeiro, dando a ele conhecimento de todos os termos técnicos.</w:t>
-      </w:r>
-      <w:r>
-        <w:t xml:space="preserve"> Já</w:t>
+      <w:r>
+        <w:t>Segundo o Índice de Confiança do Consumidor (ICC), apenas 12% dos brasileiros avaliam a própria vida financeira de forma positiva. A maioria, 44%, acredita que ela se encontra em situação ruim ou regular, 42%.</w:t>
+      </w:r>
+      <w:r>
+        <w:t xml:space="preserve"> As perspectivas de melhoras também estão baixas, apenas 19% dos consumidores brasileiros estão otimistas, enquanto 41% de entrevistados declaram pessimistas. Boa parte dos que declararam otimistas, 45%, não sabem explicar as razões desse sentimento.</w:t>
+      </w:r>
+    </w:p>
+    <w:p>
+      <w:r>
+        <w:t>Arquivo/Agência Brasil aponta que um terço dos brasileiros não avalia se precisa do produto que compra. Seis em cada dez brasileiros admitem que nunca, ou somente às vezes, dedicam tempo a atividade de controle da vida financeira e 17% dos consumidores, sempre ou frequentemente, precisam usar o cartão de crédito, cheque especial ou até mesmo dinheiro emprestado para conseguir pagar as contas do mês.</w:t>
+      </w:r>
+    </w:p>
+    <w:p>
+      <w:r>
+        <w:t>Entender, equilibrar e planejar a vida financeira pode trazer mais satisfação e tranquilidade, pelo é o que aponta a mesma pesquisa, 56% dos consumidores ouvidos disseram que se sentem melhor quando conseguem planejar as despesas nos próximos 6 meses. O problema é que nem sempre isso acontece.</w:t>
+      </w:r>
+    </w:p>
+    <w:p>
+      <w:r>
+        <w:t>O que é juros? Inflação? Quanto rende a poupança? O que é tesouro direto? Como investir em bolsas? Essas são perguntas que talvez pouquíssimos brasileiros têm a resposta.</w:t>
+      </w:r>
+    </w:p>
+    <w:p>
+      <w:pPr>
+        <w:pStyle w:val="Ttulo2"/>
+      </w:pPr>
+      <w:r>
+        <w:t>Objetivo</w:t>
+      </w:r>
+      <w:r>
+        <w:t>(s)</w:t>
       </w:r>
       <w:r>
         <w:t xml:space="preserve"> </w:t>
       </w:r>
-      <w:r>
-        <w:t>p</w:t>
-      </w:r>
-      <w:r>
-        <w:t xml:space="preserve">ara os mais experientes, o agregador entregará a experiência de simular seus investimentos. </w:t>
-      </w:r>
-    </w:p>
-    <w:p>
-      <w:pPr>
-        <w:pStyle w:val="Ttulo2"/>
-      </w:pPr>
-      <w:r>
-        <w:t>Objetivo</w:t>
-      </w:r>
-      <w:r>
-        <w:t>(s)</w:t>
-      </w:r>
-      <w:r>
-        <w:t xml:space="preserve"> </w:t>
-      </w:r>
     </w:p>
     <w:p>
       <w:r>
@@ -193,8 +172,6 @@
       <w:r>
         <w:t xml:space="preserve"> e</w:t>
       </w:r>
-      <w:bookmarkStart w:id="0" w:name="_GoBack"/>
-      <w:bookmarkEnd w:id="0"/>
       <w:r>
         <w:t xml:space="preserve"> simulações frequentes</w:t>
       </w:r>
@@ -249,6 +226,7 @@
     </w:p>
     <w:p>
       <w:r>
+        <w:lastRenderedPageBreak/>
         <w:t xml:space="preserve">- A </w:t>
       </w:r>
       <w:r>
@@ -293,7 +271,6 @@
     </w:p>
     <w:p>
       <w:r>
-        <w:lastRenderedPageBreak/>
         <w:t xml:space="preserve">- </w:t>
       </w:r>
       <w:r>
@@ -561,6 +538,7 @@
         <w:pStyle w:val="Ttulo2"/>
       </w:pPr>
       <w:r>
+        <w:lastRenderedPageBreak/>
         <w:t xml:space="preserve">Escopo do </w:t>
       </w:r>
       <w:r>
@@ -631,7 +609,6 @@
     </w:p>
     <w:p>
       <w:r>
-        <w:lastRenderedPageBreak/>
         <w:t>Perfil de investido</w:t>
       </w:r>
       <w:r>
@@ -705,6 +682,8 @@
       <w:r>
         <w:t>Documento de plano de projeto;</w:t>
       </w:r>
+      <w:bookmarkStart w:id="0" w:name="_GoBack"/>
+      <w:bookmarkEnd w:id="0"/>
     </w:p>
     <w:p>
       <w:r>
@@ -751,7 +730,13 @@
         <w:rPr>
           <w:i/>
         </w:rPr>
-        <w:t>end</w:t>
+        <w:t>E</w:t>
+      </w:r>
+      <w:r>
+        <w:rPr>
+          <w:i/>
+        </w:rPr>
+        <w:t>nd</w:t>
       </w:r>
       <w:proofErr w:type="spellEnd"/>
       <w:r>
@@ -977,9 +962,24 @@
       <w:r>
         <w:t xml:space="preserve">É obrigatório que o </w:t>
       </w:r>
+      <w:r>
+        <w:rPr>
+          <w:i/>
+        </w:rPr>
+        <w:t xml:space="preserve">Back </w:t>
+      </w:r>
       <w:proofErr w:type="spellStart"/>
       <w:r>
-        <w:t>backend</w:t>
+        <w:rPr>
+          <w:i/>
+        </w:rPr>
+        <w:t>E</w:t>
+      </w:r>
+      <w:r>
+        <w:rPr>
+          <w:i/>
+        </w:rPr>
+        <w:t>nd</w:t>
       </w:r>
       <w:proofErr w:type="spellEnd"/>
       <w:r>
@@ -1011,6 +1011,7 @@
     </w:p>
     <w:p>
       <w:r>
+        <w:lastRenderedPageBreak/>
         <w:t>Deve ser uma aplicação web;</w:t>
       </w:r>
     </w:p>
@@ -1050,7 +1051,6 @@
         <w:pStyle w:val="Ttulo2"/>
       </w:pPr>
       <w:r>
-        <w:lastRenderedPageBreak/>
         <w:t>Dependê</w:t>
       </w:r>
       <w:r>
@@ -1102,12 +1102,45 @@
       <w:r>
         <w:t xml:space="preserve"> do pressuposto que as APIs que serão consumidas darão suporte a linguagem escolhida, estarão disponíveis e em bom funcionamento. Tendo a garantia que as notícias são fieis, sem </w:t>
       </w:r>
+      <w:r>
+        <w:t>fake News</w:t>
+      </w:r>
+      <w:r>
+        <w:t>.</w:t>
+      </w:r>
+    </w:p>
+    <w:p>
+      <w:pPr>
+        <w:pStyle w:val="Ttulo2"/>
+      </w:pPr>
+      <w:r>
+        <w:t xml:space="preserve">Não </w:t>
+      </w:r>
+      <w:r>
+        <w:t>escopo</w:t>
+      </w:r>
+    </w:p>
+    <w:p>
       <w:proofErr w:type="spellStart"/>
       <w:r>
-        <w:t>fakenews</w:t>
+        <w:t>EconoMundi</w:t>
       </w:r>
       <w:proofErr w:type="spellEnd"/>
       <w:r>
+        <w:t xml:space="preserve"> não fará investimentos, apenas simulações</w:t>
+      </w:r>
+      <w:r>
+        <w:t>;</w:t>
+      </w:r>
+    </w:p>
+    <w:p>
+      <w:r>
+        <w:t>N</w:t>
+      </w:r>
+      <w:r>
+        <w:t>ão postará notícias de autoria própria, consumir-se-á</w:t>
+      </w:r>
+      <w:r>
         <w:t>.</w:t>
       </w:r>
     </w:p>
@@ -1116,69 +1149,7 @@
         <w:pStyle w:val="Ttulo2"/>
       </w:pPr>
       <w:r>
-        <w:t xml:space="preserve">Não </w:t>
-      </w:r>
-      <w:r>
-        <w:t>escopo</w:t>
-      </w:r>
-    </w:p>
-    <w:p>
-      <w:proofErr w:type="spellStart"/>
-      <w:r>
-        <w:t>EconoMundi</w:t>
-      </w:r>
-      <w:proofErr w:type="spellEnd"/>
-      <w:r>
-        <w:t xml:space="preserve"> não fará investimentos, apenas simulações</w:t>
-      </w:r>
-      <w:r>
-        <w:t>;</w:t>
-      </w:r>
-    </w:p>
-    <w:p>
-      <w:r>
-        <w:t>N</w:t>
-      </w:r>
-      <w:r>
-        <w:t>ão postará notícias de autoria própria, consumir-se-á</w:t>
-      </w:r>
-      <w:r>
-        <w:t>;</w:t>
-      </w:r>
-    </w:p>
-    <w:p>
-      <w:r>
-        <w:t xml:space="preserve">Conteúdo do das </w:t>
-      </w:r>
-      <w:proofErr w:type="spellStart"/>
-      <w:r>
-        <w:t>API’s</w:t>
-      </w:r>
-      <w:proofErr w:type="spellEnd"/>
-      <w:r>
-        <w:t xml:space="preserve"> </w:t>
-      </w:r>
-      <w:r>
-        <w:t>não estão sobre a responsabilidade do portal</w:t>
-      </w:r>
-      <w:r>
-        <w:t>.</w:t>
-      </w:r>
-    </w:p>
-    <w:p>
-      <w:pPr>
-        <w:pStyle w:val="Ttulo2"/>
-      </w:pPr>
-      <w:r>
         <w:t>Considerações Finais</w:t>
-      </w:r>
-    </w:p>
-    <w:p>
-      <w:r>
-        <w:t>Elaborar melhor o perfil de investidor, o simulador.</w:t>
-      </w:r>
-      <w:r>
-        <w:t xml:space="preserve"> Isto é, definir quais perguntas devem estar presentes.</w:t>
       </w:r>
     </w:p>
     <w:p>
@@ -3363,6 +3334,7 @@
     <w:rsid w:val="004B4791"/>
     <w:rsid w:val="007A3602"/>
     <w:rsid w:val="00851622"/>
+    <w:rsid w:val="00893AD9"/>
     <w:rsid w:val="00970072"/>
     <w:rsid w:val="00A35F28"/>
     <w:rsid w:val="00A52B08"/>
@@ -4137,7 +4109,7 @@
 </file>
 
 <file path=customXml/itemProps2.xml><?xml version="1.0" encoding="utf-8"?>
-<ds:datastoreItem xmlns:ds="http://schemas.openxmlformats.org/officeDocument/2006/customXml" ds:itemID="{52599ECA-176B-41D7-B837-0822166E7AEC}">
+<ds:datastoreItem xmlns:ds="http://schemas.openxmlformats.org/officeDocument/2006/customXml" ds:itemID="{DA22B44E-BF80-4611-8644-0D574D4198E0}">
   <ds:schemaRefs>
     <ds:schemaRef ds:uri="http://schemas.openxmlformats.org/officeDocument/2006/bibliography"/>
   </ds:schemaRefs>

</xml_diff>